<commit_message>
Updating GitHub link in Knowledge document
</commit_message>
<xml_diff>
--- a/Knowledge_Document_08.docx
+++ b/Knowledge_Document_08.docx
@@ -349,13 +349,7 @@
         <w:ind w:left="1440" w:firstLine="720"/>
       </w:pPr>
       <w:r>
-        <w:t xml:space="preserve">Figure </w:t>
-      </w:r>
-      <w:r>
-        <w:t>1</w:t>
-      </w:r>
-      <w:r>
-        <w:t xml:space="preserve"> -  Screenshot of output of python script running on terminal </w:t>
+        <w:t xml:space="preserve">Figure 1 -  Screenshot of output of python script running on terminal </w:t>
       </w:r>
     </w:p>
     <w:p>
@@ -1250,41 +1244,20 @@
     </w:p>
     <w:p>
       <w:pPr>
-        <w:pStyle w:val="Heading1"/>
-        <w:numPr>
-          <w:ilvl w:val="0"/>
-          <w:numId w:val="0"/>
-        </w:numPr>
         <w:ind w:firstLine="360"/>
-        <w:rPr>
-          <w:rFonts w:asciiTheme="minorHAnsi" w:eastAsiaTheme="minorHAnsi" w:hAnsiTheme="minorHAnsi" w:cstheme="minorBidi"/>
-          <w:color w:val="auto"/>
-          <w:sz w:val="24"/>
-          <w:szCs w:val="24"/>
-        </w:rPr>
       </w:pPr>
       <w:hyperlink r:id="rId12" w:history="1">
         <w:r>
           <w:rPr>
             <w:rStyle w:val="Hyperlink"/>
-            <w:rFonts w:asciiTheme="minorHAnsi" w:eastAsiaTheme="minorHAnsi" w:hAnsiTheme="minorHAnsi" w:cstheme="minorBidi"/>
-            <w:sz w:val="24"/>
-            <w:szCs w:val="24"/>
           </w:rPr>
-          <w:t>https://github.com/sravanimusunuri6/Assignment_07</w:t>
+          <w:t>https://github.com/sravanimusunuri6/Assignment_08</w:t>
         </w:r>
       </w:hyperlink>
       <w:r>
-        <w:rPr>
-          <w:rFonts w:asciiTheme="minorHAnsi" w:eastAsiaTheme="minorHAnsi" w:hAnsiTheme="minorHAnsi" w:cstheme="minorBidi"/>
-          <w:color w:val="auto"/>
-          <w:sz w:val="24"/>
-          <w:szCs w:val="24"/>
-        </w:rPr>
         <w:t xml:space="preserve"> </w:t>
       </w:r>
     </w:p>
-    <w:p/>
     <w:p>
       <w:pPr>
         <w:pStyle w:val="Heading1"/>

</xml_diff>